<commit_message>
change png font-size, add missed png
</commit_message>
<xml_diff>
--- a/docs/DataStructure/res/AVLTree.docx
+++ b/docs/DataStructure/res/AVLTree.docx
@@ -675,10 +675,10 @@
             <v:path o:extrusionok="f" gradientshapeok="t" o:connecttype="rect"/>
             <o:lock v:ext="edit" aspectratio="t"/>
           </v:shapetype>
-          <v:shape id="_x0000_i1025" type="#_x0000_t75" style="width:236.45pt;height:140.95pt" o:ole="">
+          <v:shape id="_x0000_i1025" type="#_x0000_t75" style="width:236.5pt;height:141.25pt" o:ole="">
             <v:imagedata r:id="rId7" o:title=""/>
           </v:shape>
-          <o:OLEObject Type="Embed" ProgID="Visio.Drawing.15" ShapeID="_x0000_i1025" DrawAspect="Content" ObjectID="_1555087449" r:id="rId8"/>
+          <o:OLEObject Type="Embed" ProgID="Visio.Drawing.15" ShapeID="_x0000_i1025" DrawAspect="Content" ObjectID="_1555408158" r:id="rId8"/>
         </w:object>
       </w:r>
     </w:p>
@@ -688,10 +688,10 @@
       </w:pPr>
       <w:r>
         <w:object w:dxaOrig="12781" w:dyaOrig="7816">
-          <v:shape id="_x0000_i1026" type="#_x0000_t75" style="width:223.5pt;height:136.85pt" o:ole="">
+          <v:shape id="_x0000_i1026" type="#_x0000_t75" style="width:223.75pt;height:136.7pt" o:ole="">
             <v:imagedata r:id="rId9" o:title=""/>
           </v:shape>
-          <o:OLEObject Type="Embed" ProgID="Visio.Drawing.15" ShapeID="_x0000_i1026" DrawAspect="Content" ObjectID="_1555087450" r:id="rId10"/>
+          <o:OLEObject Type="Embed" ProgID="Visio.Drawing.15" ShapeID="_x0000_i1026" DrawAspect="Content" ObjectID="_1555408159" r:id="rId10"/>
         </w:object>
       </w:r>
     </w:p>
@@ -701,25 +701,23 @@
       </w:pPr>
       <w:r>
         <w:object w:dxaOrig="19545" w:dyaOrig="8041">
-          <v:shape id="_x0000_i1027" type="#_x0000_t75" style="width:347.05pt;height:143pt" o:ole="">
+          <v:shape id="_x0000_i1027" type="#_x0000_t75" style="width:346.8pt;height:143.1pt" o:ole="">
             <v:imagedata r:id="rId11" o:title=""/>
           </v:shape>
-          <o:OLEObject Type="Embed" ProgID="Visio.Drawing.15" ShapeID="_x0000_i1027" DrawAspect="Content" ObjectID="_1555087451" r:id="rId12"/>
+          <o:OLEObject Type="Embed" ProgID="Visio.Drawing.15" ShapeID="_x0000_i1027" DrawAspect="Content" ObjectID="_1555408160" r:id="rId12"/>
         </w:object>
       </w:r>
     </w:p>
-    <w:bookmarkStart w:id="0" w:name="_GoBack"/>
-    <w:bookmarkEnd w:id="0"/>
     <w:p>
       <w:pPr>
         <w:jc w:val="center"/>
       </w:pPr>
       <w:r>
         <w:object w:dxaOrig="18346" w:dyaOrig="8070">
-          <v:shape id="_x0000_i1028" type="#_x0000_t75" style="width:325.55pt;height:143.3pt" o:ole="">
+          <v:shape id="_x0000_i1028" type="#_x0000_t75" style="width:325.8pt;height:143.1pt" o:ole="">
             <v:imagedata r:id="rId13" o:title=""/>
           </v:shape>
-          <o:OLEObject Type="Embed" ProgID="Visio.Drawing.15" ShapeID="_x0000_i1028" DrawAspect="Content" ObjectID="_1555087452" r:id="rId14"/>
+          <o:OLEObject Type="Embed" ProgID="Visio.Drawing.15" ShapeID="_x0000_i1028" DrawAspect="Content" ObjectID="_1555408161" r:id="rId14"/>
         </w:object>
       </w:r>
     </w:p>
@@ -1700,10 +1698,10 @@
       </w:pPr>
       <w:r>
         <w:object w:dxaOrig="10006" w:dyaOrig="11776">
-          <v:shape id="_x0000_i1029" type="#_x0000_t75" style="width:188.7pt;height:222.15pt" o:ole="">
+          <v:shape id="_x0000_i1029" type="#_x0000_t75" style="width:188.65pt;height:221.9pt" o:ole="">
             <v:imagedata r:id="rId15" o:title=""/>
           </v:shape>
-          <o:OLEObject Type="Embed" ProgID="Visio.Drawing.15" ShapeID="_x0000_i1029" DrawAspect="Content" ObjectID="_1555087453" r:id="rId16"/>
+          <o:OLEObject Type="Embed" ProgID="Visio.Drawing.15" ShapeID="_x0000_i1029" DrawAspect="Content" ObjectID="_1555408162" r:id="rId16"/>
         </w:object>
       </w:r>
     </w:p>
@@ -2707,10 +2705,10 @@
       </w:pPr>
       <w:r>
         <w:object w:dxaOrig="10006" w:dyaOrig="14085">
-          <v:shape id="_x0000_i1030" type="#_x0000_t75" style="width:188.7pt;height:266.15pt" o:ole="">
+          <v:shape id="_x0000_i1030" type="#_x0000_t75" style="width:188.65pt;height:266.15pt" o:ole="">
             <v:imagedata r:id="rId17" o:title=""/>
           </v:shape>
-          <o:OLEObject Type="Embed" ProgID="Visio.Drawing.15" ShapeID="_x0000_i1030" DrawAspect="Content" ObjectID="_1555087454" r:id="rId18"/>
+          <o:OLEObject Type="Embed" ProgID="Visio.Drawing.15" ShapeID="_x0000_i1030" DrawAspect="Content" ObjectID="_1555408163" r:id="rId18"/>
         </w:object>
       </w:r>
     </w:p>
@@ -3137,10 +3135,10 @@
       </w:pPr>
       <w:r>
         <w:object w:dxaOrig="10006" w:dyaOrig="14085">
-          <v:shape id="_x0000_i1031" type="#_x0000_t75" style="width:191.75pt;height:269.55pt" o:ole="">
+          <v:shape id="_x0000_i1031" type="#_x0000_t75" style="width:191.4pt;height:269.75pt" o:ole="">
             <v:imagedata r:id="rId19" o:title=""/>
           </v:shape>
-          <o:OLEObject Type="Embed" ProgID="Visio.Drawing.15" ShapeID="_x0000_i1031" DrawAspect="Content" ObjectID="_1555087455" r:id="rId20"/>
+          <o:OLEObject Type="Embed" ProgID="Visio.Drawing.15" ShapeID="_x0000_i1031" DrawAspect="Content" ObjectID="_1555408164" r:id="rId20"/>
         </w:object>
       </w:r>
     </w:p>
@@ -3670,18 +3668,79 @@
     <w:p>
       <w:pPr>
         <w:jc w:val="center"/>
-        <w:rPr>
-          <w:rFonts w:ascii="Cambria Math" w:eastAsia="宋体" w:hAnsi="Cambria Math" w:cs="Times New Roman"/>
-        </w:rPr>
       </w:pPr>
       <w:r>
         <w:object w:dxaOrig="10006" w:dyaOrig="14085">
-          <v:shape id="_x0000_i1032" type="#_x0000_t75" style="width:191.1pt;height:268.9pt" o:ole="">
+          <v:shape id="_x0000_i1032" type="#_x0000_t75" style="width:190.95pt;height:268.85pt" o:ole="">
             <v:imagedata r:id="rId21" o:title=""/>
           </v:shape>
-          <o:OLEObject Type="Embed" ProgID="Visio.Drawing.15" ShapeID="_x0000_i1032" DrawAspect="Content" ObjectID="_1555087456" r:id="rId22"/>
+          <o:OLEObject Type="Embed" ProgID="Visio.Drawing.15" ShapeID="_x0000_i1032" DrawAspect="Content" ObjectID="_1555408165" r:id="rId22"/>
         </w:object>
       </w:r>
+    </w:p>
+    <w:p>
+      <w:pPr>
+        <w:jc w:val="center"/>
+        <w:rPr>
+          <w:rFonts w:ascii="Cambria Math" w:eastAsia="宋体" w:hAnsi="Cambria Math" w:cs="Times New Roman"/>
+        </w:rPr>
+      </w:pPr>
+      <w:bookmarkStart w:id="0" w:name="_GoBack"/>
+      <w:r>
+        <w:rPr>
+          <w:rFonts w:ascii="Cambria Math" w:eastAsia="宋体" w:hAnsi="Cambria Math" w:cs="Times New Roman"/>
+          <w:noProof/>
+        </w:rPr>
+        <w:drawing>
+          <wp:inline distT="0" distB="0" distL="0" distR="0">
+            <wp:extent cx="2581155" cy="3029971"/>
+            <wp:effectExtent l="0" t="0" r="0" b="0"/>
+            <wp:docPr id="1" name="图片 1" descr="D:\work\project\Way-to-Algorithm\docs\DataStructure\res\AVLTree9.png"/>
+            <wp:cNvGraphicFramePr>
+              <a:graphicFrameLocks xmlns:a="http://schemas.openxmlformats.org/drawingml/2006/main" noChangeAspect="1"/>
+            </wp:cNvGraphicFramePr>
+            <a:graphic xmlns:a="http://schemas.openxmlformats.org/drawingml/2006/main">
+              <a:graphicData uri="http://schemas.openxmlformats.org/drawingml/2006/picture">
+                <pic:pic xmlns:pic="http://schemas.openxmlformats.org/drawingml/2006/picture">
+                  <pic:nvPicPr>
+                    <pic:cNvPr id="0" name="Picture 12" descr="D:\work\project\Way-to-Algorithm\docs\DataStructure\res\AVLTree9.png"/>
+                    <pic:cNvPicPr>
+                      <a:picLocks noChangeAspect="1" noChangeArrowheads="1"/>
+                    </pic:cNvPicPr>
+                  </pic:nvPicPr>
+                  <pic:blipFill>
+                    <a:blip r:embed="rId23">
+                      <a:extLst>
+                        <a:ext uri="{28A0092B-C50C-407E-A947-70E740481C1C}">
+                          <a14:useLocalDpi xmlns:a14="http://schemas.microsoft.com/office/drawing/2010/main" val="0"/>
+                        </a:ext>
+                      </a:extLst>
+                    </a:blip>
+                    <a:srcRect/>
+                    <a:stretch>
+                      <a:fillRect/>
+                    </a:stretch>
+                  </pic:blipFill>
+                  <pic:spPr bwMode="auto">
+                    <a:xfrm>
+                      <a:off x="0" y="0"/>
+                      <a:ext cx="2585168" cy="3034682"/>
+                    </a:xfrm>
+                    <a:prstGeom prst="rect">
+                      <a:avLst/>
+                    </a:prstGeom>
+                    <a:noFill/>
+                    <a:ln>
+                      <a:noFill/>
+                    </a:ln>
+                  </pic:spPr>
+                </pic:pic>
+              </a:graphicData>
+            </a:graphic>
+          </wp:inline>
+        </w:drawing>
+      </w:r>
+      <w:bookmarkEnd w:id="0"/>
     </w:p>
     <w:p>
       <w:pPr>
@@ -4094,10 +4153,10 @@
       </w:pPr>
       <w:r>
         <w:object w:dxaOrig="10006" w:dyaOrig="11596">
-          <v:shape id="_x0000_i1033" type="#_x0000_t75" style="width:192.45pt;height:222.5pt" o:ole="">
-            <v:imagedata r:id="rId23" o:title=""/>
+          <v:shape id="_x0000_i1033" type="#_x0000_t75" style="width:192.75pt;height:222.85pt" o:ole="">
+            <v:imagedata r:id="rId24" o:title=""/>
           </v:shape>
-          <o:OLEObject Type="Embed" ProgID="Visio.Drawing.15" ShapeID="_x0000_i1033" DrawAspect="Content" ObjectID="_1555087457" r:id="rId24"/>
+          <o:OLEObject Type="Embed" ProgID="Visio.Drawing.15" ShapeID="_x0000_i1033" DrawAspect="Content" ObjectID="_1555408166" r:id="rId25"/>
         </w:object>
       </w:r>
     </w:p>
@@ -4512,10 +4571,10 @@
       </w:pPr>
       <w:r>
         <w:object w:dxaOrig="10006" w:dyaOrig="11596">
-          <v:shape id="_x0000_i1034" type="#_x0000_t75" style="width:192.45pt;height:224.55pt" o:ole="">
-            <v:imagedata r:id="rId25" o:title=""/>
+          <v:shape id="_x0000_i1034" type="#_x0000_t75" style="width:192.75pt;height:224.2pt" o:ole="">
+            <v:imagedata r:id="rId26" o:title=""/>
           </v:shape>
-          <o:OLEObject Type="Embed" ProgID="Visio.Drawing.15" ShapeID="_x0000_i1034" DrawAspect="Content" ObjectID="_1555087458" r:id="rId26"/>
+          <o:OLEObject Type="Embed" ProgID="Visio.Drawing.15" ShapeID="_x0000_i1034" DrawAspect="Content" ObjectID="_1555408167" r:id="rId27"/>
         </w:object>
       </w:r>
     </w:p>
@@ -4930,10 +4989,10 @@
       </w:pPr>
       <w:r>
         <w:object w:dxaOrig="10006" w:dyaOrig="11596">
-          <v:shape id="_x0000_i1035" type="#_x0000_t75" style="width:195.2pt;height:225.55pt" o:ole="">
-            <v:imagedata r:id="rId27" o:title=""/>
+          <v:shape id="_x0000_i1035" type="#_x0000_t75" style="width:195.05pt;height:225.55pt" o:ole="">
+            <v:imagedata r:id="rId28" o:title=""/>
           </v:shape>
-          <o:OLEObject Type="Embed" ProgID="Visio.Drawing.15" ShapeID="_x0000_i1035" DrawAspect="Content" ObjectID="_1555087459" r:id="rId28"/>
+          <o:OLEObject Type="Embed" ProgID="Visio.Drawing.15" ShapeID="_x0000_i1035" DrawAspect="Content" ObjectID="_1555408168" r:id="rId29"/>
         </w:object>
       </w:r>
     </w:p>

</xml_diff>